<commit_message>
Cambios en descripción y nombre de los proyectos
</commit_message>
<xml_diff>
--- a/fuentes/contenidos/grado09/guion01/CN_09_01_CO.docx
+++ b/fuentes/contenidos/grado09/guion01/CN_09_01_CO.docx
@@ -36842,23 +36842,31 @@
                 <w:color w:val="000000"/>
                 <w:lang w:val="es-MX"/>
               </w:rPr>
-              <w:t xml:space="preserve">Competencias: </w:t>
-            </w:r>
-            <w:r>
-              <w:rPr>
-                <w:rFonts w:ascii="Arial" w:hAnsi="Arial" w:cs="Arial"/>
-                <w:color w:val="000000"/>
-                <w:lang w:val="es-MX"/>
-              </w:rPr>
-              <w:t>e</w:t>
-            </w:r>
-            <w:r>
-              <w:rPr>
-                <w:rFonts w:ascii="Arial" w:hAnsi="Arial" w:cs="Arial"/>
-                <w:color w:val="000000"/>
-                <w:lang w:val="es-MX"/>
-              </w:rPr>
-              <w:t>l cáncer</w:t>
+              <w:t>Proyecto</w:t>
+            </w:r>
+            <w:r>
+              <w:rPr>
+                <w:rFonts w:ascii="Arial" w:hAnsi="Arial" w:cs="Arial"/>
+                <w:color w:val="000000"/>
+                <w:lang w:val="es-MX"/>
+              </w:rPr>
+              <w:t xml:space="preserve">: </w:t>
+            </w:r>
+            <w:r>
+              <w:rPr>
+                <w:rFonts w:ascii="Arial" w:hAnsi="Arial" w:cs="Arial"/>
+                <w:color w:val="000000"/>
+                <w:lang w:val="es-MX"/>
+              </w:rPr>
+              <w:t>investigación acerca del</w:t>
+            </w:r>
+            <w:r>
+              <w:rPr>
+                <w:rFonts w:ascii="Arial" w:hAnsi="Arial" w:cs="Arial"/>
+                <w:color w:val="000000"/>
+                <w:lang w:val="es-MX"/>
+              </w:rPr>
+              <w:t xml:space="preserve"> cáncer</w:t>
             </w:r>
           </w:p>
         </w:tc>
@@ -36909,15 +36917,25 @@
                 <w:color w:val="000000"/>
                 <w:lang w:val="es-MX"/>
               </w:rPr>
-              <w:t xml:space="preserve">Actividad que propone </w:t>
-            </w:r>
-            <w:r>
-              <w:rPr>
-                <w:rFonts w:ascii="Arial" w:hAnsi="Arial" w:cs="Arial"/>
-                <w:color w:val="000000"/>
-                <w:lang w:val="es-MX"/>
-              </w:rPr>
-              <w:t>organizar una exposición relacionada con diferentes tipos de cáncer</w:t>
+              <w:t>Actividad que guía el trabajo colaborativo sobre</w:t>
+            </w:r>
+            <w:r>
+              <w:rPr>
+                <w:rFonts w:ascii="Arial" w:hAnsi="Arial" w:cs="Arial"/>
+                <w:color w:val="000000"/>
+                <w:lang w:val="es-MX"/>
+              </w:rPr>
+              <w:t xml:space="preserve"> la investigación de </w:t>
+            </w:r>
+            <w:bookmarkStart w:id="0" w:name="_GoBack"/>
+            <w:bookmarkEnd w:id="0"/>
+            <w:r>
+              <w:rPr>
+                <w:rFonts w:ascii="Arial" w:hAnsi="Arial" w:cs="Arial"/>
+                <w:color w:val="000000"/>
+                <w:lang w:val="es-MX"/>
+              </w:rPr>
+              <w:t>diferentes tipos de cáncer</w:t>
             </w:r>
           </w:p>
           <w:p>
@@ -37199,15 +37217,7 @@
                 <w:color w:val="000000"/>
                 <w:lang w:val="es-MX"/>
               </w:rPr>
-              <w:t>1_CO_REC32</w:t>
-            </w:r>
-            <w:r>
-              <w:rPr>
-                <w:rFonts w:ascii="Arial" w:hAnsi="Arial" w:cs="Arial"/>
-                <w:color w:val="000000"/>
-                <w:lang w:val="es-MX"/>
-              </w:rPr>
-              <w:t>0</w:t>
+              <w:t>1_CO_REC320</w:t>
             </w:r>
           </w:p>
         </w:tc>
@@ -38265,8 +38275,6 @@
           <w:highlight w:val="yellow"/>
         </w:rPr>
       </w:pPr>
-      <w:bookmarkStart w:id="0" w:name="_GoBack"/>
-      <w:bookmarkEnd w:id="0"/>
     </w:p>
     <w:sectPr>
       <w:headerReference w:type="even" r:id="rId32"/>
@@ -38413,7 +38421,7 @@
         <w:rStyle w:val="Nmerodepgina"/>
         <w:noProof/>
       </w:rPr>
-      <w:t>47</w:t>
+      <w:t>46</w:t>
     </w:r>
     <w:r>
       <w:rPr>
@@ -43916,7 +43924,7 @@
   <a:extraClrSchemeLst/>
   <a:extLst>
     <a:ext uri="{05A4C25C-085E-4340-85A3-A5531E510DB2}">
-      <thm15:themeFamily xmlns:thm15="http://schemas.microsoft.com/office/thememl/2012/main" xmlns="" name="Office Theme" id="{62F939B6-93AF-4DB8-9C6B-D6C7DFDC589F}" vid="{4A3C46E8-61CC-4603-A589-7422A47A8E4A}"/>
+      <thm15:themeFamily xmlns="" xmlns:thm15="http://schemas.microsoft.com/office/thememl/2012/main" name="Office Theme" id="{62F939B6-93AF-4DB8-9C6B-D6C7DFDC589F}" vid="{4A3C46E8-61CC-4603-A589-7422A47A8E4A}"/>
     </a:ext>
   </a:extLst>
 </a:theme>
@@ -43927,7 +43935,7 @@
 </file>
 
 <file path=customXml/itemProps1.xml><?xml version="1.0" encoding="utf-8"?>
-<ds:datastoreItem xmlns:ds="http://schemas.openxmlformats.org/officeDocument/2006/customXml" ds:itemID="{5D78729C-D9E4-45D8-AFFE-DC043D1F3691}">
+<ds:datastoreItem xmlns:ds="http://schemas.openxmlformats.org/officeDocument/2006/customXml" ds:itemID="{040C04AB-EFA7-4D17-939B-853EE4342F2C}">
   <ds:schemaRefs>
     <ds:schemaRef ds:uri="http://schemas.openxmlformats.org/officeDocument/2006/bibliography"/>
   </ds:schemaRefs>

</xml_diff>